<commit_message>
Update Reading Note Gender Gap in Performance.docx
</commit_message>
<xml_diff>
--- a/Reading_Notes/Reading Note Gender Gap in Performance.docx
+++ b/Reading_Notes/Reading Note Gender Gap in Performance.docx
@@ -107,14 +107,6 @@
           <w:sz w:val="22"/>
           <w:szCs w:val="22"/>
         </w:rPr>
-        <w:t xml:space="preserve"> the data of</w:t>
-      </w:r>
-      <w:r>
-        <w:rPr>
-          <w:rFonts w:ascii="Calibri" w:hAnsi="Calibri" w:cs="Calibri"/>
-          <w:sz w:val="22"/>
-          <w:szCs w:val="22"/>
-        </w:rPr>
         <w:t xml:space="preserve"> </w:t>
       </w:r>
       <w:r>
@@ -123,6 +115,22 @@
           <w:sz w:val="22"/>
           <w:szCs w:val="22"/>
         </w:rPr>
+        <w:t>a</w:t>
+      </w:r>
+      <w:r>
+        <w:rPr>
+          <w:rFonts w:ascii="Calibri" w:hAnsi="Calibri" w:cs="Calibri"/>
+          <w:sz w:val="22"/>
+          <w:szCs w:val="22"/>
+        </w:rPr>
+        <w:t xml:space="preserve"> </w:t>
+      </w:r>
+      <w:r>
+        <w:rPr>
+          <w:rFonts w:ascii="Calibri" w:hAnsi="Calibri" w:cs="Calibri"/>
+          <w:sz w:val="22"/>
+          <w:szCs w:val="22"/>
+        </w:rPr>
         <w:t>nationally representative</w:t>
       </w:r>
       <w:r>
@@ -131,6 +139,14 @@
           <w:sz w:val="22"/>
           <w:szCs w:val="22"/>
         </w:rPr>
+        <w:t xml:space="preserve"> panel survey</w:t>
+      </w:r>
+      <w:r>
+        <w:rPr>
+          <w:rFonts w:ascii="Calibri" w:hAnsi="Calibri" w:cs="Calibri"/>
+          <w:sz w:val="22"/>
+          <w:szCs w:val="22"/>
+        </w:rPr>
         <w:t xml:space="preserve"> of</w:t>
       </w:r>
       <w:r>
@@ -164,7 +180,55 @@
           <w:sz w:val="22"/>
           <w:szCs w:val="22"/>
         </w:rPr>
-        <w:t xml:space="preserve">in the United States. The paper finds that gender difference in performance can explain most of the unexplained gender difference in career outcomes that exists even after controlling a wide range of individual and firm characteristics. Furthermore, the paper investigates potential reasons for the gender gap in performance. In particular, the paper shows that </w:t>
+        <w:t xml:space="preserve">in the United States. The paper finds that gender difference in performance can explain most of the unexplained gender difference in career outcomes </w:t>
+      </w:r>
+      <w:r>
+        <w:rPr>
+          <w:rFonts w:ascii="Calibri" w:hAnsi="Calibri" w:cs="Calibri"/>
+          <w:sz w:val="22"/>
+          <w:szCs w:val="22"/>
+        </w:rPr>
+        <w:t>which past literature has found</w:t>
+      </w:r>
+      <w:r>
+        <w:rPr>
+          <w:rFonts w:ascii="Calibri" w:hAnsi="Calibri" w:cs="Calibri"/>
+          <w:sz w:val="22"/>
+          <w:szCs w:val="22"/>
+        </w:rPr>
+        <w:t xml:space="preserve"> even after controlling a wide range of individual and firm characteristics. Furthermore, the paper investigates potential reasons for the gender gap in performance. In particular, the </w:t>
+      </w:r>
+      <w:r>
+        <w:rPr>
+          <w:rFonts w:ascii="Calibri" w:hAnsi="Calibri" w:cs="Calibri"/>
+          <w:sz w:val="22"/>
+          <w:szCs w:val="22"/>
+        </w:rPr>
+        <w:t>study</w:t>
+      </w:r>
+      <w:r>
+        <w:rPr>
+          <w:rFonts w:ascii="Calibri" w:hAnsi="Calibri" w:cs="Calibri"/>
+          <w:sz w:val="22"/>
+          <w:szCs w:val="22"/>
+        </w:rPr>
+        <w:t xml:space="preserve"> </w:t>
+      </w:r>
+      <w:r>
+        <w:rPr>
+          <w:rFonts w:ascii="Calibri" w:hAnsi="Calibri" w:cs="Calibri"/>
+          <w:sz w:val="22"/>
+          <w:szCs w:val="22"/>
+        </w:rPr>
+        <w:t>identifies</w:t>
+      </w:r>
+      <w:r>
+        <w:rPr>
+          <w:rFonts w:ascii="Calibri" w:hAnsi="Calibri" w:cs="Calibri"/>
+          <w:sz w:val="22"/>
+          <w:szCs w:val="22"/>
+        </w:rPr>
+        <w:t xml:space="preserve"> that </w:t>
       </w:r>
       <w:r>
         <w:rPr>
@@ -343,7 +407,7 @@
           <w:sz w:val="22"/>
           <w:szCs w:val="22"/>
         </w:rPr>
-        <w:t>, enabling the paper to control a wide range of individual and firm characteristics. The panel includes the three waves of</w:t>
+        <w:t>, enabling the paper to control a wide range of individual and firm characteristics. The panel includes three waves of</w:t>
       </w:r>
       <w:r>
         <w:rPr>
@@ -359,23 +423,7 @@
           <w:sz w:val="22"/>
           <w:szCs w:val="22"/>
         </w:rPr>
-        <w:t xml:space="preserve"> survey </w:t>
-      </w:r>
-      <w:r>
-        <w:rPr>
-          <w:rFonts w:ascii="Calibri" w:hAnsi="Calibri" w:cs="Calibri"/>
-          <w:sz w:val="22"/>
-          <w:szCs w:val="22"/>
-        </w:rPr>
-        <w:t>which</w:t>
-      </w:r>
-      <w:r>
-        <w:rPr>
-          <w:rFonts w:ascii="Calibri" w:hAnsi="Calibri" w:cs="Calibri"/>
-          <w:sz w:val="22"/>
-          <w:szCs w:val="22"/>
-        </w:rPr>
-        <w:t xml:space="preserve"> were conducted in 2002, 2007, and 2012 respectively. However, the study mainly focuses on the data of 2007 and those r</w:t>
+        <w:t xml:space="preserve"> survey conducted in 2002, 2007, and 2012 respectively. However, the study mainly focuses on the data of 2007 and those r</w:t>
       </w:r>
       <w:r>
         <w:rPr>
@@ -441,15 +489,7 @@
           <w:sz w:val="22"/>
           <w:szCs w:val="22"/>
         </w:rPr>
-        <w:t>ction</w:t>
-      </w:r>
-      <w:r>
-        <w:rPr>
-          <w:rFonts w:ascii="Calibri" w:hAnsi="Calibri" w:cs="Calibri"/>
-          <w:sz w:val="22"/>
-          <w:szCs w:val="22"/>
-        </w:rPr>
-        <w:t xml:space="preserve"> of one's</w:t>
+        <w:t>ction of one's</w:t>
       </w:r>
       <w:r>
         <w:rPr>
@@ -1127,7 +1167,23 @@
           <w:sz w:val="22"/>
           <w:szCs w:val="22"/>
         </w:rPr>
-        <w:t xml:space="preserve"> is likely equal. </w:t>
+        <w:t xml:space="preserve"> is likely</w:t>
+      </w:r>
+      <w:r>
+        <w:rPr>
+          <w:rFonts w:ascii="Calibri" w:hAnsi="Calibri" w:cs="Calibri"/>
+          <w:sz w:val="22"/>
+          <w:szCs w:val="22"/>
+        </w:rPr>
+        <w:t xml:space="preserve"> to be</w:t>
+      </w:r>
+      <w:r>
+        <w:rPr>
+          <w:rFonts w:ascii="Calibri" w:hAnsi="Calibri" w:cs="Calibri"/>
+          <w:sz w:val="22"/>
+          <w:szCs w:val="22"/>
+        </w:rPr>
+        <w:t xml:space="preserve"> equal. </w:t>
       </w:r>
     </w:p>
     <w:p>
@@ -1278,15 +1334,7 @@
           <w:sz w:val="22"/>
           <w:szCs w:val="22"/>
         </w:rPr>
-        <w:t xml:space="preserve">that </w:t>
-      </w:r>
-      <w:r>
-        <w:rPr>
-          <w:rFonts w:ascii="Calibri" w:hAnsi="Calibri" w:cs="Calibri"/>
-          <w:sz w:val="22"/>
-          <w:szCs w:val="22"/>
-        </w:rPr>
-        <w:t xml:space="preserve">child rearing </w:t>
+        <w:t xml:space="preserve">that child rearing </w:t>
       </w:r>
       <w:r>
         <w:rPr>
@@ -1326,15 +1374,7 @@
           <w:sz w:val="22"/>
           <w:szCs w:val="22"/>
         </w:rPr>
-        <w:t xml:space="preserve"> </w:t>
-      </w:r>
-      <w:r>
-        <w:rPr>
-          <w:rFonts w:ascii="Calibri" w:hAnsi="Calibri" w:cs="Calibri"/>
-          <w:sz w:val="22"/>
-          <w:szCs w:val="22"/>
-        </w:rPr>
-        <w:t>and hence able to explain the unexplained gender gap in career outcomes in the previous literature</w:t>
+        <w:t xml:space="preserve"> and hence able to explain the unexplained gender gap in career outcomes in the previous literature</w:t>
       </w:r>
       <w:r>
         <w:rPr>
@@ -2133,6 +2173,7 @@
     <w:lsdException w:name="HTML Sample" w:semiHidden="1" w:unhideWhenUsed="1"/>
     <w:lsdException w:name="HTML Typewriter" w:semiHidden="1" w:unhideWhenUsed="1"/>
     <w:lsdException w:name="HTML Variable" w:semiHidden="1" w:unhideWhenUsed="1"/>
+    <w:lsdException w:name="Normal Table" w:semiHidden="1" w:unhideWhenUsed="1"/>
     <w:lsdException w:name="annotation subject" w:semiHidden="1" w:unhideWhenUsed="1"/>
     <w:lsdException w:name="No List" w:semiHidden="1" w:unhideWhenUsed="1"/>
     <w:lsdException w:name="Outline List 1" w:semiHidden="1" w:unhideWhenUsed="1"/>
@@ -2175,8 +2216,11 @@
     <w:lsdException w:name="Table Contemporary" w:semiHidden="1" w:unhideWhenUsed="1"/>
     <w:lsdException w:name="Table Elegant" w:semiHidden="1" w:unhideWhenUsed="1"/>
     <w:lsdException w:name="Table Professional" w:semiHidden="1" w:unhideWhenUsed="1"/>
+    <w:lsdException w:name="Table Subtle 1" w:semiHidden="1" w:unhideWhenUsed="1"/>
     <w:lsdException w:name="Table Subtle 2" w:semiHidden="1" w:unhideWhenUsed="1"/>
     <w:lsdException w:name="Table Web 1" w:semiHidden="1" w:unhideWhenUsed="1"/>
+    <w:lsdException w:name="Table Web 2" w:semiHidden="1" w:unhideWhenUsed="1"/>
+    <w:lsdException w:name="Table Web 3" w:semiHidden="1" w:unhideWhenUsed="1"/>
     <w:lsdException w:name="Balloon Text" w:semiHidden="1" w:unhideWhenUsed="1"/>
     <w:lsdException w:name="Table Grid" w:uiPriority="39"/>
     <w:lsdException w:name="Table Theme" w:semiHidden="1" w:unhideWhenUsed="1"/>
@@ -2747,6 +2791,21 @@
 </file>
 
 <file path=customXml/item1.xml><?xml version="1.0" encoding="utf-8"?>
+<p:properties xmlns:p="http://schemas.microsoft.com/office/2006/metadata/properties" xmlns:xsi="http://www.w3.org/2001/XMLSchema-instance" xmlns:pc="http://schemas.microsoft.com/office/infopath/2007/PartnerControls">
+  <documentManagement/>
+</p:properties>
+</file>
+
+<file path=customXml/item2.xml><?xml version="1.0" encoding="utf-8"?>
+<?mso-contentType ?>
+<FormTemplates xmlns="http://schemas.microsoft.com/sharepoint/v3/contenttype/forms">
+  <Display>DocumentLibraryForm</Display>
+  <Edit>DocumentLibraryForm</Edit>
+  <New>DocumentLibraryForm</New>
+</FormTemplates>
+</file>
+
+<file path=customXml/item3.xml><?xml version="1.0" encoding="utf-8"?>
 <ct:contentTypeSchema xmlns:ct="http://schemas.microsoft.com/office/2006/metadata/contentType" xmlns:ma="http://schemas.microsoft.com/office/2006/metadata/properties/metaAttributes" ct:_="" ma:_="" ma:contentTypeName="Document" ma:contentTypeID="0x01010085188A92BF63E74280F0C411A55B9BC9" ma:contentTypeVersion="2" ma:contentTypeDescription="Create a new document." ma:contentTypeScope="" ma:versionID="e088e707562a4115b5f25e7bf9c0a508">
   <xsd:schema xmlns:xsd="http://www.w3.org/2001/XMLSchema" xmlns:xs="http://www.w3.org/2001/XMLSchema" xmlns:p="http://schemas.microsoft.com/office/2006/metadata/properties" xmlns:ns3="a9236b97-1777-47ab-9e0b-7ed9ab477e89" targetNamespace="http://schemas.microsoft.com/office/2006/metadata/properties" ma:root="true" ma:fieldsID="8840f25023a6f1af2937d83e9a7b269f" ns3:_="">
     <xsd:import namespace="a9236b97-1777-47ab-9e0b-7ed9ab477e89"/>
@@ -2878,22 +2937,24 @@
 </ct:contentTypeSchema>
 </file>
 
-<file path=customXml/item2.xml><?xml version="1.0" encoding="utf-8"?>
-<?mso-contentType ?>
-<FormTemplates xmlns="http://schemas.microsoft.com/sharepoint/v3/contenttype/forms">
-  <Display>DocumentLibraryForm</Display>
-  <Edit>DocumentLibraryForm</Edit>
-  <New>DocumentLibraryForm</New>
-</FormTemplates>
+<file path=customXml/itemProps1.xml><?xml version="1.0" encoding="utf-8"?>
+<ds:datastoreItem xmlns:ds="http://schemas.openxmlformats.org/officeDocument/2006/customXml" ds:itemID="{353D54E3-319D-4301-ADEA-1D679AF9785F}">
+  <ds:schemaRefs>
+    <ds:schemaRef ds:uri="http://schemas.microsoft.com/office/2006/metadata/properties"/>
+    <ds:schemaRef ds:uri="http://schemas.microsoft.com/office/infopath/2007/PartnerControls"/>
+  </ds:schemaRefs>
+</ds:datastoreItem>
 </file>
 
-<file path=customXml/item3.xml><?xml version="1.0" encoding="utf-8"?>
-<p:properties xmlns:p="http://schemas.microsoft.com/office/2006/metadata/properties" xmlns:xsi="http://www.w3.org/2001/XMLSchema-instance" xmlns:pc="http://schemas.microsoft.com/office/infopath/2007/PartnerControls">
-  <documentManagement/>
-</p:properties>
+<file path=customXml/itemProps2.xml><?xml version="1.0" encoding="utf-8"?>
+<ds:datastoreItem xmlns:ds="http://schemas.openxmlformats.org/officeDocument/2006/customXml" ds:itemID="{B5685150-628B-4B34-9F8A-D4BF003CC6AB}">
+  <ds:schemaRefs>
+    <ds:schemaRef ds:uri="http://schemas.microsoft.com/sharepoint/v3/contenttype/forms"/>
+  </ds:schemaRefs>
+</ds:datastoreItem>
 </file>
 
-<file path=customXml/itemProps1.xml><?xml version="1.0" encoding="utf-8"?>
+<file path=customXml/itemProps3.xml><?xml version="1.0" encoding="utf-8"?>
 <ds:datastoreItem xmlns:ds="http://schemas.openxmlformats.org/officeDocument/2006/customXml" ds:itemID="{835F8C3F-DD53-4DF7-9FD1-805FDA326A0A}">
   <ds:schemaRefs>
     <ds:schemaRef ds:uri="http://schemas.microsoft.com/office/2006/metadata/contentType"/>
@@ -2909,21 +2970,4 @@
     <ds:schemaRef ds:uri="http://schemas.microsoft.com/internal/obd"/>
   </ds:schemaRefs>
 </ds:datastoreItem>
-</file>
-
-<file path=customXml/itemProps2.xml><?xml version="1.0" encoding="utf-8"?>
-<ds:datastoreItem xmlns:ds="http://schemas.openxmlformats.org/officeDocument/2006/customXml" ds:itemID="{B5685150-628B-4B34-9F8A-D4BF003CC6AB}">
-  <ds:schemaRefs>
-    <ds:schemaRef ds:uri="http://schemas.microsoft.com/sharepoint/v3/contenttype/forms"/>
-  </ds:schemaRefs>
-</ds:datastoreItem>
-</file>
-
-<file path=customXml/itemProps3.xml><?xml version="1.0" encoding="utf-8"?>
-<ds:datastoreItem xmlns:ds="http://schemas.openxmlformats.org/officeDocument/2006/customXml" ds:itemID="{353D54E3-319D-4301-ADEA-1D679AF9785F}">
-  <ds:schemaRefs>
-    <ds:schemaRef ds:uri="http://schemas.microsoft.com/office/2006/metadata/properties"/>
-    <ds:schemaRef ds:uri="http://schemas.microsoft.com/office/infopath/2007/PartnerControls"/>
-  </ds:schemaRefs>
-</ds:datastoreItem>
 </file>
</xml_diff>